<commit_message>
Actualización manual y música
</commit_message>
<xml_diff>
--- a/NARRATIVA/Borrador Manual de Juego.docx
+++ b/NARRATIVA/Borrador Manual de Juego.docx
@@ -968,14 +968,329 @@
     </w:p>
     <w:p>
       <w:pPr>
-        <w:jc w:val="center"/>
+        <w:ind w:firstLine="708"/>
+        <w:jc w:val="both"/>
+        <w:rPr>
+          <w:rFonts w:ascii="Vivaldi" w:hAnsi="Vivaldi"/>
+          <w:color w:val="FFD966" w:themeColor="accent4" w:themeTint="99"/>
+          <w:sz w:val="48"/>
+          <w:szCs w:val="48"/>
+        </w:rPr>
+      </w:pPr>
+      <w:r>
         <w:rPr>
           <w:rFonts w:ascii="Vivaldi" w:hAnsi="Vivaldi"/>
           <w:color w:val="FFD966" w:themeColor="accent4" w:themeTint="99"/>
           <w:sz w:val="56"/>
           <w:szCs w:val="56"/>
         </w:rPr>
+        <w:br w:type="page"/>
+      </w:r>
+      <w:r>
+        <w:rPr>
+          <w:rFonts w:ascii="Kremlin Empire" w:hAnsi="Kremlin Empire"/>
+          <w:noProof/>
+          <w:color w:val="FFD966" w:themeColor="accent4" w:themeTint="99"/>
+          <w:sz w:val="28"/>
+          <w:szCs w:val="28"/>
+        </w:rPr>
+        <w:lastRenderedPageBreak/>
+        <w:drawing>
+          <wp:anchor distT="0" distB="0" distL="114300" distR="114300" simplePos="0" relativeHeight="251671552" behindDoc="0" locked="0" layoutInCell="1" allowOverlap="1" wp14:anchorId="265195C9" wp14:editId="3945EB01">
+            <wp:simplePos x="0" y="0"/>
+            <wp:positionH relativeFrom="margin">
+              <wp:posOffset>175895</wp:posOffset>
+            </wp:positionH>
+            <wp:positionV relativeFrom="margin">
+              <wp:posOffset>-434975</wp:posOffset>
+            </wp:positionV>
+            <wp:extent cx="5044440" cy="1537970"/>
+            <wp:effectExtent l="0" t="0" r="3810" b="0"/>
+            <wp:wrapSquare wrapText="bothSides"/>
+            <wp:docPr id="1705462418" name="Imagen 1"/>
+            <wp:cNvGraphicFramePr>
+              <a:graphicFrameLocks xmlns:a="http://schemas.openxmlformats.org/drawingml/2006/main" noChangeAspect="1"/>
+            </wp:cNvGraphicFramePr>
+            <a:graphic xmlns:a="http://schemas.openxmlformats.org/drawingml/2006/main">
+              <a:graphicData uri="http://schemas.openxmlformats.org/drawingml/2006/picture">
+                <pic:pic xmlns:pic="http://schemas.openxmlformats.org/drawingml/2006/picture">
+                  <pic:nvPicPr>
+                    <pic:cNvPr id="0" name="Picture 1"/>
+                    <pic:cNvPicPr>
+                      <a:picLocks noChangeAspect="1" noChangeArrowheads="1"/>
+                    </pic:cNvPicPr>
+                  </pic:nvPicPr>
+                  <pic:blipFill rotWithShape="1">
+                    <a:blip r:embed="rId10" cstate="print">
+                      <a:extLst>
+                        <a:ext uri="{28A0092B-C50C-407E-A947-70E740481C1C}">
+                          <a14:useLocalDpi xmlns:a14="http://schemas.microsoft.com/office/drawing/2010/main" val="0"/>
+                        </a:ext>
+                      </a:extLst>
+                    </a:blip>
+                    <a:srcRect b="53348"/>
+                    <a:stretch>
+                      <a:fillRect/>
+                    </a:stretch>
+                  </pic:blipFill>
+                  <pic:spPr bwMode="auto">
+                    <a:xfrm>
+                      <a:off x="0" y="0"/>
+                      <a:ext cx="5044440" cy="1537970"/>
+                    </a:xfrm>
+                    <a:prstGeom prst="rect">
+                      <a:avLst/>
+                    </a:prstGeom>
+                    <a:noFill/>
+                    <a:ln>
+                      <a:noFill/>
+                    </a:ln>
+                    <a:extLst>
+                      <a:ext uri="{53640926-AAD7-44D8-BBD7-CCE9431645EC}">
+                        <a14:shadowObscured xmlns:a14="http://schemas.microsoft.com/office/drawing/2010/main"/>
+                      </a:ext>
+                    </a:extLst>
+                  </pic:spPr>
+                </pic:pic>
+              </a:graphicData>
+            </a:graphic>
+            <wp14:sizeRelH relativeFrom="margin">
+              <wp14:pctWidth>0</wp14:pctWidth>
+            </wp14:sizeRelH>
+            <wp14:sizeRelV relativeFrom="margin">
+              <wp14:pctHeight>0</wp14:pctHeight>
+            </wp14:sizeRelV>
+          </wp:anchor>
+        </w:drawing>
+      </w:r>
+      <w:r>
+        <w:rPr>
+          <w:rFonts w:ascii="Vivaldi" w:hAnsi="Vivaldi"/>
+          <w:color w:val="FFD966" w:themeColor="accent4" w:themeTint="99"/>
+          <w:sz w:val="48"/>
+          <w:szCs w:val="48"/>
+        </w:rPr>
+        <w:t xml:space="preserve">Lleváis siendo un ciudadano de </w:t>
+      </w:r>
+      <w:proofErr w:type="spellStart"/>
+      <w:r>
+        <w:rPr>
+          <w:rFonts w:ascii="Vivaldi" w:hAnsi="Vivaldi"/>
+          <w:color w:val="FFD966" w:themeColor="accent4" w:themeTint="99"/>
+          <w:sz w:val="48"/>
+          <w:szCs w:val="48"/>
+        </w:rPr>
+        <w:t>Sacisia</w:t>
+      </w:r>
+      <w:proofErr w:type="spellEnd"/>
+      <w:r>
+        <w:rPr>
+          <w:rFonts w:ascii="Vivaldi" w:hAnsi="Vivaldi"/>
+          <w:color w:val="FFD966" w:themeColor="accent4" w:themeTint="99"/>
+          <w:sz w:val="48"/>
+          <w:szCs w:val="48"/>
+        </w:rPr>
+        <w:t xml:space="preserve"> por mucho tiempo. Pero, donde la mayoría encuentra paz, a ti te acorrala la duda.</w:t>
+      </w:r>
+    </w:p>
+    <w:p>
+      <w:pPr>
+        <w:ind w:firstLine="708"/>
+        <w:jc w:val="both"/>
+        <w:rPr>
+          <w:rFonts w:ascii="Vivaldi" w:hAnsi="Vivaldi"/>
+          <w:color w:val="FFD966" w:themeColor="accent4" w:themeTint="99"/>
+          <w:sz w:val="48"/>
+          <w:szCs w:val="48"/>
+        </w:rPr>
       </w:pPr>
+      <w:r>
+        <w:rPr>
+          <w:rFonts w:ascii="Vivaldi" w:hAnsi="Vivaldi"/>
+          <w:color w:val="FFD966" w:themeColor="accent4" w:themeTint="99"/>
+          <w:sz w:val="48"/>
+          <w:szCs w:val="48"/>
+        </w:rPr>
+        <w:t>A menudo te encuentras solo, preguntándote si tu vida es la correcta; o si el mundo que os han entregado es el que realmente merecéis. Hasta que decides averiguarlo.</w:t>
+      </w:r>
+    </w:p>
+    <w:p>
+      <w:pPr>
+        <w:ind w:firstLine="708"/>
+        <w:jc w:val="both"/>
+        <w:rPr>
+          <w:rFonts w:ascii="Vivaldi" w:hAnsi="Vivaldi"/>
+          <w:color w:val="FFD966" w:themeColor="accent4" w:themeTint="99"/>
+          <w:sz w:val="48"/>
+          <w:szCs w:val="48"/>
+        </w:rPr>
+      </w:pPr>
+      <w:r>
+        <w:rPr>
+          <w:rFonts w:ascii="Vivaldi" w:hAnsi="Vivaldi"/>
+          <w:color w:val="FFD966" w:themeColor="accent4" w:themeTint="99"/>
+          <w:sz w:val="48"/>
+          <w:szCs w:val="48"/>
+        </w:rPr>
+        <w:t>Tras hacerte con esta invitación, consigues paso al evento más importante del año. Un baile que replica las excentricidades de la antigua realeza, para recordar lo mucho que nos arrebataron.</w:t>
+      </w:r>
+    </w:p>
+    <w:p>
+      <w:pPr>
+        <w:ind w:firstLine="708"/>
+        <w:jc w:val="both"/>
+        <w:rPr>
+          <w:rFonts w:ascii="Vivaldi" w:hAnsi="Vivaldi"/>
+          <w:color w:val="FFD966" w:themeColor="accent4" w:themeTint="99"/>
+          <w:sz w:val="48"/>
+          <w:szCs w:val="48"/>
+        </w:rPr>
+      </w:pPr>
+      <w:r>
+        <w:rPr>
+          <w:rFonts w:ascii="Vivaldi" w:hAnsi="Vivaldi"/>
+          <w:color w:val="FFD966" w:themeColor="accent4" w:themeTint="99"/>
+          <w:sz w:val="48"/>
+          <w:szCs w:val="48"/>
+        </w:rPr>
+        <w:t>Allí, deberás encontrar algo, o alguien, que te guíe a la verdad que codicias. Pero ten cuidado. Si te descubren, puede que tu tiempo en la tierra llegue a su fin.</w:t>
+      </w:r>
+    </w:p>
+    <w:p>
+      <w:pPr>
+        <w:ind w:firstLine="708"/>
+        <w:jc w:val="both"/>
+        <w:rPr>
+          <w:rFonts w:ascii="Vivaldi" w:hAnsi="Vivaldi"/>
+          <w:color w:val="FFD966" w:themeColor="accent4" w:themeTint="99"/>
+          <w:sz w:val="48"/>
+          <w:szCs w:val="48"/>
+        </w:rPr>
+      </w:pPr>
+      <w:r>
+        <w:rPr>
+          <w:rFonts w:ascii="Kremlin Empire" w:hAnsi="Kremlin Empire"/>
+          <w:noProof/>
+          <w:color w:val="FFD966" w:themeColor="accent4" w:themeTint="99"/>
+          <w:sz w:val="28"/>
+          <w:szCs w:val="28"/>
+        </w:rPr>
+        <w:drawing>
+          <wp:anchor distT="0" distB="0" distL="114300" distR="114300" simplePos="0" relativeHeight="251673600" behindDoc="0" locked="0" layoutInCell="1" allowOverlap="1" wp14:anchorId="34655923" wp14:editId="1F982B69">
+            <wp:simplePos x="0" y="0"/>
+            <wp:positionH relativeFrom="margin">
+              <wp:posOffset>1000760</wp:posOffset>
+            </wp:positionH>
+            <wp:positionV relativeFrom="margin">
+              <wp:posOffset>8329295</wp:posOffset>
+            </wp:positionV>
+            <wp:extent cx="3398520" cy="1035685"/>
+            <wp:effectExtent l="0" t="0" r="0" b="0"/>
+            <wp:wrapSquare wrapText="bothSides"/>
+            <wp:docPr id="1925949371" name="Imagen 1"/>
+            <wp:cNvGraphicFramePr>
+              <a:graphicFrameLocks xmlns:a="http://schemas.openxmlformats.org/drawingml/2006/main" noChangeAspect="1"/>
+            </wp:cNvGraphicFramePr>
+            <a:graphic xmlns:a="http://schemas.openxmlformats.org/drawingml/2006/main">
+              <a:graphicData uri="http://schemas.openxmlformats.org/drawingml/2006/picture">
+                <pic:pic xmlns:pic="http://schemas.openxmlformats.org/drawingml/2006/picture">
+                  <pic:nvPicPr>
+                    <pic:cNvPr id="0" name="Picture 1"/>
+                    <pic:cNvPicPr>
+                      <a:picLocks noChangeAspect="1" noChangeArrowheads="1"/>
+                    </pic:cNvPicPr>
+                  </pic:nvPicPr>
+                  <pic:blipFill rotWithShape="1">
+                    <a:blip r:embed="rId11" cstate="print">
+                      <a:extLst>
+                        <a:ext uri="{28A0092B-C50C-407E-A947-70E740481C1C}">
+                          <a14:useLocalDpi xmlns:a14="http://schemas.microsoft.com/office/drawing/2010/main" val="0"/>
+                        </a:ext>
+                      </a:extLst>
+                    </a:blip>
+                    <a:srcRect b="53348"/>
+                    <a:stretch>
+                      <a:fillRect/>
+                    </a:stretch>
+                  </pic:blipFill>
+                  <pic:spPr bwMode="auto">
+                    <a:xfrm rot="10800000">
+                      <a:off x="0" y="0"/>
+                      <a:ext cx="3398520" cy="1035685"/>
+                    </a:xfrm>
+                    <a:prstGeom prst="rect">
+                      <a:avLst/>
+                    </a:prstGeom>
+                    <a:noFill/>
+                    <a:ln>
+                      <a:noFill/>
+                    </a:ln>
+                    <a:extLst>
+                      <a:ext uri="{53640926-AAD7-44D8-BBD7-CCE9431645EC}">
+                        <a14:shadowObscured xmlns:a14="http://schemas.microsoft.com/office/drawing/2010/main"/>
+                      </a:ext>
+                    </a:extLst>
+                  </pic:spPr>
+                </pic:pic>
+              </a:graphicData>
+            </a:graphic>
+            <wp14:sizeRelH relativeFrom="margin">
+              <wp14:pctWidth>0</wp14:pctWidth>
+            </wp14:sizeRelH>
+            <wp14:sizeRelV relativeFrom="margin">
+              <wp14:pctHeight>0</wp14:pctHeight>
+            </wp14:sizeRelV>
+          </wp:anchor>
+        </w:drawing>
+      </w:r>
+      <w:r>
+        <w:rPr>
+          <w:rFonts w:ascii="Vivaldi" w:hAnsi="Vivaldi"/>
+          <w:color w:val="FFD966" w:themeColor="accent4" w:themeTint="99"/>
+          <w:sz w:val="48"/>
+          <w:szCs w:val="48"/>
+        </w:rPr>
+        <w:t xml:space="preserve">Así que no dudes en hacer lo que haría un buen </w:t>
+      </w:r>
+      <w:proofErr w:type="spellStart"/>
+      <w:r>
+        <w:rPr>
+          <w:rFonts w:ascii="Vivaldi" w:hAnsi="Vivaldi"/>
+          <w:color w:val="FFD966" w:themeColor="accent4" w:themeTint="99"/>
+          <w:sz w:val="48"/>
+          <w:szCs w:val="48"/>
+        </w:rPr>
+        <w:t>sacisio</w:t>
+      </w:r>
+      <w:proofErr w:type="spellEnd"/>
+      <w:r>
+        <w:rPr>
+          <w:rFonts w:ascii="Vivaldi" w:hAnsi="Vivaldi"/>
+          <w:color w:val="FFD966" w:themeColor="accent4" w:themeTint="99"/>
+          <w:sz w:val="48"/>
+          <w:szCs w:val="48"/>
+        </w:rPr>
+        <w:t>. Usa el baile en tu beneficio. Que tu máscara te proteja, y que tus palabras te oculten de quien verdaderamente eres. Solo así con seguirás mantenerte a salvo.</w:t>
+      </w:r>
+    </w:p>
+    <w:p>
+      <w:pPr>
+        <w:rPr>
+          <w:rFonts w:ascii="Vivaldi" w:hAnsi="Vivaldi"/>
+          <w:color w:val="FFD966" w:themeColor="accent4" w:themeTint="99"/>
+          <w:sz w:val="56"/>
+          <w:szCs w:val="56"/>
+        </w:rPr>
+      </w:pPr>
+      <w:r>
+        <w:rPr>
+          <w:rFonts w:ascii="Vivaldi" w:hAnsi="Vivaldi"/>
+          <w:color w:val="FFD966" w:themeColor="accent4" w:themeTint="99"/>
+          <w:sz w:val="56"/>
+          <w:szCs w:val="56"/>
+        </w:rPr>
+        <w:br w:type="page"/>
+      </w:r>
     </w:p>
     <w:p>
       <w:pPr>
@@ -987,10 +1302,102 @@
           <w:szCs w:val="56"/>
         </w:rPr>
       </w:pPr>
+      <w:r>
+        <w:rPr>
+          <w:rFonts w:ascii="Kremlin Empire" w:hAnsi="Kremlin Empire"/>
+          <w:noProof/>
+          <w:color w:val="FFD966" w:themeColor="accent4" w:themeTint="99"/>
+          <w:sz w:val="32"/>
+          <w:szCs w:val="32"/>
+        </w:rPr>
+        <w:lastRenderedPageBreak/>
+        <w:drawing>
+          <wp:anchor distT="0" distB="0" distL="114300" distR="114300" simplePos="0" relativeHeight="251675648" behindDoc="0" locked="0" layoutInCell="1" allowOverlap="1" wp14:anchorId="6EAB6B22" wp14:editId="342C391F">
+            <wp:simplePos x="0" y="0"/>
+            <wp:positionH relativeFrom="margin">
+              <wp:align>center</wp:align>
+            </wp:positionH>
+            <wp:positionV relativeFrom="margin">
+              <wp:align>top</wp:align>
+            </wp:positionV>
+            <wp:extent cx="5044440" cy="1537970"/>
+            <wp:effectExtent l="0" t="0" r="3810" b="0"/>
+            <wp:wrapSquare wrapText="bothSides"/>
+            <wp:docPr id="1429050814" name="Imagen 1"/>
+            <wp:cNvGraphicFramePr>
+              <a:graphicFrameLocks xmlns:a="http://schemas.openxmlformats.org/drawingml/2006/main" noChangeAspect="1"/>
+            </wp:cNvGraphicFramePr>
+            <a:graphic xmlns:a="http://schemas.openxmlformats.org/drawingml/2006/main">
+              <a:graphicData uri="http://schemas.openxmlformats.org/drawingml/2006/picture">
+                <pic:pic xmlns:pic="http://schemas.openxmlformats.org/drawingml/2006/picture">
+                  <pic:nvPicPr>
+                    <pic:cNvPr id="0" name="Picture 1"/>
+                    <pic:cNvPicPr>
+                      <a:picLocks noChangeAspect="1" noChangeArrowheads="1"/>
+                    </pic:cNvPicPr>
+                  </pic:nvPicPr>
+                  <pic:blipFill rotWithShape="1">
+                    <a:blip r:embed="rId10" cstate="print">
+                      <a:extLst>
+                        <a:ext uri="{28A0092B-C50C-407E-A947-70E740481C1C}">
+                          <a14:useLocalDpi xmlns:a14="http://schemas.microsoft.com/office/drawing/2010/main" val="0"/>
+                        </a:ext>
+                      </a:extLst>
+                    </a:blip>
+                    <a:srcRect b="53348"/>
+                    <a:stretch>
+                      <a:fillRect/>
+                    </a:stretch>
+                  </pic:blipFill>
+                  <pic:spPr bwMode="auto">
+                    <a:xfrm>
+                      <a:off x="0" y="0"/>
+                      <a:ext cx="5044440" cy="1537970"/>
+                    </a:xfrm>
+                    <a:prstGeom prst="rect">
+                      <a:avLst/>
+                    </a:prstGeom>
+                    <a:noFill/>
+                    <a:ln>
+                      <a:noFill/>
+                    </a:ln>
+                    <a:extLst>
+                      <a:ext uri="{53640926-AAD7-44D8-BBD7-CCE9431645EC}">
+                        <a14:shadowObscured xmlns:a14="http://schemas.microsoft.com/office/drawing/2010/main"/>
+                      </a:ext>
+                    </a:extLst>
+                  </pic:spPr>
+                </pic:pic>
+              </a:graphicData>
+            </a:graphic>
+            <wp14:sizeRelH relativeFrom="margin">
+              <wp14:pctWidth>0</wp14:pctWidth>
+            </wp14:sizeRelH>
+            <wp14:sizeRelV relativeFrom="margin">
+              <wp14:pctHeight>0</wp14:pctHeight>
+            </wp14:sizeRelV>
+          </wp:anchor>
+        </w:drawing>
+      </w:r>
+      <w:r>
+        <w:rPr>
+          <w:rFonts w:ascii="Vivaldi" w:hAnsi="Vivaldi"/>
+          <w:color w:val="FFD966" w:themeColor="accent4" w:themeTint="99"/>
+          <w:sz w:val="72"/>
+          <w:szCs w:val="72"/>
+        </w:rPr>
+        <w:t>Reglas del juego</w:t>
+      </w:r>
     </w:p>
     <w:p>
       <w:pPr>
         <w:jc w:val="center"/>
+        <w:rPr>
+          <w:rFonts w:ascii="Vivaldi" w:hAnsi="Vivaldi"/>
+          <w:color w:val="FFD966" w:themeColor="accent4" w:themeTint="99"/>
+          <w:sz w:val="56"/>
+          <w:szCs w:val="56"/>
+        </w:rPr>
       </w:pPr>
     </w:p>
     <w:sectPr>

</xml_diff>

<commit_message>
Update Borrador Manual de Juego.docx
</commit_message>
<xml_diff>
--- a/NARRATIVA/Borrador Manual de Juego.docx
+++ b/NARRATIVA/Borrador Manual de Juego.docx
@@ -1797,7 +1797,7 @@
           <w:sz w:val="52"/>
           <w:szCs w:val="52"/>
         </w:rPr>
-        <w:t xml:space="preserve">Y, hablando de ella, no pierdas el tiempo. Tienes junto a ti a una de las figuras más importantes de todo el salón, solo que porque te ha escogido. Mantén una conversación interesante, trata de conquistarla mientras </w:t>
+        <w:t xml:space="preserve">Y, hablando de ella, no pierdas el tiempo. Tienes junto a ti a una de las figuras más importantes de todo el salón, solo porque te ha escogido. Mantén una conversación interesante, trata de conquistarla mientras </w:t>
       </w:r>
       <w:r>
         <w:rPr>
@@ -1950,6 +1950,65 @@
     </w:p>
     <w:p>
       <w:pPr>
+        <w:rPr>
+          <w:rFonts w:ascii="Vivaldi" w:hAnsi="Vivaldi"/>
+          <w:color w:val="FFD966" w:themeColor="accent4" w:themeTint="99"/>
+          <w:sz w:val="52"/>
+          <w:szCs w:val="52"/>
+        </w:rPr>
+      </w:pPr>
+      <w:r>
+        <w:rPr>
+          <w:rFonts w:ascii="Vivaldi" w:hAnsi="Vivaldi"/>
+          <w:color w:val="FFD966" w:themeColor="accent4" w:themeTint="99"/>
+          <w:sz w:val="52"/>
+          <w:szCs w:val="52"/>
+        </w:rPr>
+        <w:br w:type="page"/>
+      </w:r>
+    </w:p>
+    <w:p>
+      <w:pPr>
+        <w:rPr>
+          <w:rFonts w:ascii="Vivaldi" w:hAnsi="Vivaldi"/>
+          <w:color w:val="FFD966" w:themeColor="accent4" w:themeTint="99"/>
+          <w:sz w:val="52"/>
+          <w:szCs w:val="52"/>
+        </w:rPr>
+      </w:pPr>
+      <w:r>
+        <w:rPr>
+          <w:rFonts w:ascii="Vivaldi" w:hAnsi="Vivaldi"/>
+          <w:color w:val="FFD966" w:themeColor="accent4" w:themeTint="99"/>
+          <w:sz w:val="52"/>
+          <w:szCs w:val="52"/>
+        </w:rPr>
+        <w:lastRenderedPageBreak/>
+        <w:br w:type="page"/>
+      </w:r>
+    </w:p>
+    <w:p>
+      <w:pPr>
+        <w:rPr>
+          <w:rFonts w:ascii="Vivaldi" w:hAnsi="Vivaldi"/>
+          <w:color w:val="FFD966" w:themeColor="accent4" w:themeTint="99"/>
+          <w:sz w:val="52"/>
+          <w:szCs w:val="52"/>
+        </w:rPr>
+      </w:pPr>
+      <w:r>
+        <w:rPr>
+          <w:rFonts w:ascii="Vivaldi" w:hAnsi="Vivaldi"/>
+          <w:color w:val="FFD966" w:themeColor="accent4" w:themeTint="99"/>
+          <w:sz w:val="52"/>
+          <w:szCs w:val="52"/>
+        </w:rPr>
+        <w:lastRenderedPageBreak/>
+        <w:br w:type="page"/>
+      </w:r>
+    </w:p>
+    <w:p>
+      <w:pPr>
         <w:ind w:firstLine="708"/>
         <w:jc w:val="both"/>
         <w:rPr>
@@ -1959,6 +2018,199 @@
           <w:szCs w:val="52"/>
         </w:rPr>
       </w:pPr>
+      <w:r>
+        <w:rPr>
+          <w:rFonts w:ascii="Vivaldi" w:hAnsi="Vivaldi"/>
+          <w:noProof/>
+          <w:color w:val="FFC000" w:themeColor="accent4"/>
+          <w:sz w:val="52"/>
+          <w:szCs w:val="52"/>
+        </w:rPr>
+        <w:lastRenderedPageBreak/>
+        <w:drawing>
+          <wp:anchor distT="0" distB="0" distL="114300" distR="114300" simplePos="0" relativeHeight="251687936" behindDoc="0" locked="0" layoutInCell="1" allowOverlap="1" wp14:anchorId="05578E90" wp14:editId="0A6512DC">
+            <wp:simplePos x="0" y="0"/>
+            <wp:positionH relativeFrom="margin">
+              <wp:align>center</wp:align>
+            </wp:positionH>
+            <wp:positionV relativeFrom="margin">
+              <wp:align>center</wp:align>
+            </wp:positionV>
+            <wp:extent cx="6534150" cy="6526530"/>
+            <wp:effectExtent l="0" t="0" r="0" b="7620"/>
+            <wp:wrapSquare wrapText="bothSides"/>
+            <wp:docPr id="2083572738" name="Imagen 14"/>
+            <wp:cNvGraphicFramePr>
+              <a:graphicFrameLocks xmlns:a="http://schemas.openxmlformats.org/drawingml/2006/main" noChangeAspect="1"/>
+            </wp:cNvGraphicFramePr>
+            <a:graphic xmlns:a="http://schemas.openxmlformats.org/drawingml/2006/main">
+              <a:graphicData uri="http://schemas.openxmlformats.org/drawingml/2006/picture">
+                <pic:pic xmlns:pic="http://schemas.openxmlformats.org/drawingml/2006/picture">
+                  <pic:nvPicPr>
+                    <pic:cNvPr id="2083572738" name="Imagen 2083572738"/>
+                    <pic:cNvPicPr/>
+                  </pic:nvPicPr>
+                  <pic:blipFill>
+                    <a:blip r:embed="rId12">
+                      <a:extLst>
+                        <a:ext uri="{28A0092B-C50C-407E-A947-70E740481C1C}">
+                          <a14:useLocalDpi xmlns:a14="http://schemas.microsoft.com/office/drawing/2010/main" val="0"/>
+                        </a:ext>
+                      </a:extLst>
+                    </a:blip>
+                    <a:stretch>
+                      <a:fillRect/>
+                    </a:stretch>
+                  </pic:blipFill>
+                  <pic:spPr>
+                    <a:xfrm>
+                      <a:off x="0" y="0"/>
+                      <a:ext cx="6534150" cy="6526530"/>
+                    </a:xfrm>
+                    <a:prstGeom prst="rect">
+                      <a:avLst/>
+                    </a:prstGeom>
+                  </pic:spPr>
+                </pic:pic>
+              </a:graphicData>
+            </a:graphic>
+            <wp14:sizeRelH relativeFrom="margin">
+              <wp14:pctWidth>0</wp14:pctWidth>
+            </wp14:sizeRelH>
+            <wp14:sizeRelV relativeFrom="margin">
+              <wp14:pctHeight>0</wp14:pctHeight>
+            </wp14:sizeRelV>
+          </wp:anchor>
+        </w:drawing>
+      </w:r>
+      <w:r>
+        <w:rPr>
+          <w:rFonts w:ascii="Vivaldi" w:hAnsi="Vivaldi"/>
+          <w:noProof/>
+          <w:color w:val="FFC000" w:themeColor="accent4"/>
+          <w:sz w:val="52"/>
+          <w:szCs w:val="52"/>
+        </w:rPr>
+        <w:drawing>
+          <wp:anchor distT="0" distB="0" distL="114300" distR="114300" simplePos="0" relativeHeight="251684864" behindDoc="0" locked="0" layoutInCell="1" allowOverlap="1" wp14:anchorId="5B8B53CB" wp14:editId="53153C86">
+            <wp:simplePos x="0" y="0"/>
+            <wp:positionH relativeFrom="margin">
+              <wp:posOffset>-1743075</wp:posOffset>
+            </wp:positionH>
+            <wp:positionV relativeFrom="margin">
+              <wp:posOffset>5929630</wp:posOffset>
+            </wp:positionV>
+            <wp:extent cx="3862070" cy="3995420"/>
+            <wp:effectExtent l="0" t="0" r="5080" b="5080"/>
+            <wp:wrapSquare wrapText="bothSides"/>
+            <wp:docPr id="902625894" name="Imagen 13"/>
+            <wp:cNvGraphicFramePr>
+              <a:graphicFrameLocks xmlns:a="http://schemas.openxmlformats.org/drawingml/2006/main" noChangeAspect="1"/>
+            </wp:cNvGraphicFramePr>
+            <a:graphic xmlns:a="http://schemas.openxmlformats.org/drawingml/2006/main">
+              <a:graphicData uri="http://schemas.openxmlformats.org/drawingml/2006/picture">
+                <pic:pic xmlns:pic="http://schemas.openxmlformats.org/drawingml/2006/picture">
+                  <pic:nvPicPr>
+                    <pic:cNvPr id="902625894" name="Imagen 902625894"/>
+                    <pic:cNvPicPr/>
+                  </pic:nvPicPr>
+                  <pic:blipFill>
+                    <a:blip r:embed="rId13">
+                      <a:extLst>
+                        <a:ext uri="{28A0092B-C50C-407E-A947-70E740481C1C}">
+                          <a14:useLocalDpi xmlns:a14="http://schemas.microsoft.com/office/drawing/2010/main" val="0"/>
+                        </a:ext>
+                      </a:extLst>
+                    </a:blip>
+                    <a:stretch>
+                      <a:fillRect/>
+                    </a:stretch>
+                  </pic:blipFill>
+                  <pic:spPr>
+                    <a:xfrm>
+                      <a:off x="0" y="0"/>
+                      <a:ext cx="3862070" cy="3995420"/>
+                    </a:xfrm>
+                    <a:prstGeom prst="rect">
+                      <a:avLst/>
+                    </a:prstGeom>
+                  </pic:spPr>
+                </pic:pic>
+              </a:graphicData>
+            </a:graphic>
+            <wp14:sizeRelH relativeFrom="margin">
+              <wp14:pctWidth>0</wp14:pctWidth>
+            </wp14:sizeRelH>
+            <wp14:sizeRelV relativeFrom="margin">
+              <wp14:pctHeight>0</wp14:pctHeight>
+            </wp14:sizeRelV>
+          </wp:anchor>
+        </w:drawing>
+      </w:r>
+      <w:r>
+        <w:rPr>
+          <w:rFonts w:ascii="Vivaldi" w:hAnsi="Vivaldi"/>
+          <w:noProof/>
+          <w:color w:val="FFC000" w:themeColor="accent4"/>
+          <w:sz w:val="52"/>
+          <w:szCs w:val="52"/>
+        </w:rPr>
+        <w:drawing>
+          <wp:anchor distT="0" distB="0" distL="114300" distR="114300" simplePos="0" relativeHeight="251686912" behindDoc="0" locked="0" layoutInCell="1" allowOverlap="1" wp14:anchorId="579572F7" wp14:editId="6887E661">
+            <wp:simplePos x="0" y="0"/>
+            <wp:positionH relativeFrom="margin">
+              <wp:posOffset>3286125</wp:posOffset>
+            </wp:positionH>
+            <wp:positionV relativeFrom="margin">
+              <wp:posOffset>5886450</wp:posOffset>
+            </wp:positionV>
+            <wp:extent cx="3862070" cy="3995420"/>
+            <wp:effectExtent l="0" t="0" r="5080" b="5080"/>
+            <wp:wrapSquare wrapText="bothSides"/>
+            <wp:docPr id="720685376" name="Imagen 13"/>
+            <wp:cNvGraphicFramePr>
+              <a:graphicFrameLocks xmlns:a="http://schemas.openxmlformats.org/drawingml/2006/main" noChangeAspect="1"/>
+            </wp:cNvGraphicFramePr>
+            <a:graphic xmlns:a="http://schemas.openxmlformats.org/drawingml/2006/main">
+              <a:graphicData uri="http://schemas.openxmlformats.org/drawingml/2006/picture">
+                <pic:pic xmlns:pic="http://schemas.openxmlformats.org/drawingml/2006/picture">
+                  <pic:nvPicPr>
+                    <pic:cNvPr id="902625894" name="Imagen 902625894"/>
+                    <pic:cNvPicPr/>
+                  </pic:nvPicPr>
+                  <pic:blipFill>
+                    <a:blip r:embed="rId13">
+                      <a:extLst>
+                        <a:ext uri="{28A0092B-C50C-407E-A947-70E740481C1C}">
+                          <a14:useLocalDpi xmlns:a14="http://schemas.microsoft.com/office/drawing/2010/main" val="0"/>
+                        </a:ext>
+                      </a:extLst>
+                    </a:blip>
+                    <a:stretch>
+                      <a:fillRect/>
+                    </a:stretch>
+                  </pic:blipFill>
+                  <pic:spPr>
+                    <a:xfrm flipH="1">
+                      <a:off x="0" y="0"/>
+                      <a:ext cx="3862070" cy="3995420"/>
+                    </a:xfrm>
+                    <a:prstGeom prst="rect">
+                      <a:avLst/>
+                    </a:prstGeom>
+                  </pic:spPr>
+                </pic:pic>
+              </a:graphicData>
+            </a:graphic>
+            <wp14:sizeRelH relativeFrom="margin">
+              <wp14:pctWidth>0</wp14:pctWidth>
+            </wp14:sizeRelH>
+            <wp14:sizeRelV relativeFrom="margin">
+              <wp14:pctHeight>0</wp14:pctHeight>
+            </wp14:sizeRelV>
+          </wp:anchor>
+        </w:drawing>
+      </w:r>
     </w:p>
     <w:sectPr>
       <w:pgSz w:w="11906" w:h="16838"/>

</xml_diff>